<commit_message>
Version 1.0.1 - Adding NewApplication
</commit_message>
<xml_diff>
--- a/docs/Readme.docx
+++ b/docs/Readme.docx
@@ -92,7 +92,7 @@
         <w:jc w:val="left"/>
         <w:rPr/>
       </w:pPr>
-      <w:hyperlink r:id="rId2">
+      <w:hyperlink r:id="rId3">
         <w:r>
           <w:rPr>
             <w:rStyle w:val="InternetLink"/>
@@ -112,6 +112,88 @@
         <w:bidi w:val="0"/>
         <w:jc w:val="left"/>
         <w:rPr>
+          <w:rStyle w:val="InternetLink"/>
+          <w:rFonts w:ascii="Courier New" w:hAnsi="Courier New"/>
+          <w:b/>
+          <w:bCs/>
+          <w:sz w:val="28"/>
+          <w:szCs w:val="28"/>
+        </w:rPr>
+      </w:pPr>
+      <w:r>
+        <w:rPr/>
+      </w:r>
+    </w:p>
+    <w:p>
+      <w:pPr>
+        <w:pStyle w:val="Normal"/>
+        <w:bidi w:val="0"/>
+        <w:jc w:val="left"/>
+        <w:rPr/>
+      </w:pPr>
+      <w:r>
+        <w:rPr>
+          <w:rStyle w:val="InternetLink"/>
+          <w:rFonts w:eastAsia="NSimSun" w:cs="Tahoma" w:ascii="Courier New" w:hAnsi="Courier New"/>
+          <w:b/>
+          <w:bCs/>
+          <w:color w:val="auto"/>
+          <w:kern w:val="2"/>
+          <w:sz w:val="28"/>
+          <w:szCs w:val="28"/>
+          <w:u w:val="none"/>
+          <w:lang w:val="en-US" w:eastAsia="zh-CN" w:bidi="fa-IR"/>
+        </w:rPr>
+        <w:t>Nuget:</w:t>
+      </w:r>
+    </w:p>
+    <w:p>
+      <w:pPr>
+        <w:pStyle w:val="Normal"/>
+        <w:bidi w:val="0"/>
+        <w:jc w:val="left"/>
+        <w:rPr>
+          <w:rStyle w:val="InternetLink"/>
+          <w:rFonts w:ascii="Courier New" w:hAnsi="Courier New" w:eastAsia="NSimSun" w:cs="Tahoma"/>
+          <w:color w:val="auto"/>
+          <w:kern w:val="2"/>
+          <w:sz w:val="28"/>
+          <w:szCs w:val="28"/>
+          <w:lang w:val="en-US" w:eastAsia="zh-CN" w:bidi="fa-IR"/>
+        </w:rPr>
+      </w:pPr>
+      <w:r>
+        <w:rPr/>
+      </w:r>
+    </w:p>
+    <w:p>
+      <w:pPr>
+        <w:pStyle w:val="Normal"/>
+        <w:bidi w:val="0"/>
+        <w:jc w:val="left"/>
+        <w:rPr/>
+      </w:pPr>
+      <w:r>
+        <w:rPr>
+          <w:rStyle w:val="InternetLink"/>
+          <w:rFonts w:eastAsia="NSimSun" w:cs="Tahoma" w:ascii="Courier New" w:hAnsi="Courier New"/>
+          <w:color w:val="auto"/>
+          <w:kern w:val="2"/>
+          <w:sz w:val="28"/>
+          <w:szCs w:val="28"/>
+          <w:u w:val="none"/>
+          <w:lang w:val="en-US" w:eastAsia="zh-CN" w:bidi="fa-IR"/>
+        </w:rPr>
+        <w:tab/>
+        <w:t>BenchmarkDotNet</w:t>
+      </w:r>
+    </w:p>
+    <w:p>
+      <w:pPr>
+        <w:pStyle w:val="Normal"/>
+        <w:bidi w:val="0"/>
+        <w:jc w:val="left"/>
+        <w:rPr>
           <w:rFonts w:ascii="Courier New" w:hAnsi="Courier New"/>
           <w:sz w:val="28"/>
           <w:szCs w:val="28"/>
@@ -157,6 +239,21 @@
         </w:rPr>
       </w:pPr>
       <w:r>
+        <w:rPr/>
+      </w:r>
+    </w:p>
+    <w:p>
+      <w:pPr>
+        <w:pStyle w:val="Normal"/>
+        <w:bidi w:val="0"/>
+        <w:jc w:val="left"/>
+        <w:rPr>
+          <w:rFonts w:ascii="Courier New" w:hAnsi="Courier New"/>
+          <w:sz w:val="28"/>
+          <w:szCs w:val="28"/>
+        </w:rPr>
+      </w:pPr>
+      <w:r>
         <w:rPr>
           <w:rFonts w:ascii="Courier New" w:hAnsi="Courier New"/>
           <w:sz w:val="28"/>
@@ -177,12 +274,42 @@
         </w:rPr>
       </w:pPr>
       <w:r>
+        <w:rPr/>
+      </w:r>
+    </w:p>
+    <w:p>
+      <w:pPr>
+        <w:pStyle w:val="Normal"/>
+        <w:bidi w:val="0"/>
+        <w:jc w:val="left"/>
+        <w:rPr>
+          <w:rFonts w:ascii="Courier New" w:hAnsi="Courier New"/>
+          <w:sz w:val="28"/>
+          <w:szCs w:val="28"/>
+        </w:rPr>
+      </w:pPr>
+      <w:r>
         <w:rPr>
           <w:rFonts w:ascii="Courier New" w:hAnsi="Courier New"/>
           <w:sz w:val="28"/>
           <w:szCs w:val="28"/>
         </w:rPr>
         <w:t>- We will look at a small method and small time units (ns: nano seconds)</w:t>
+      </w:r>
+    </w:p>
+    <w:p>
+      <w:pPr>
+        <w:pStyle w:val="Normal"/>
+        <w:bidi w:val="0"/>
+        <w:jc w:val="left"/>
+        <w:rPr>
+          <w:rFonts w:ascii="Courier New" w:hAnsi="Courier New"/>
+          <w:sz w:val="28"/>
+          <w:szCs w:val="28"/>
+        </w:rPr>
+      </w:pPr>
+      <w:r>
+        <w:rPr/>
       </w:r>
     </w:p>
     <w:p>
@@ -423,6 +550,21 @@
         </w:rPr>
       </w:pPr>
       <w:r>
+        <w:rPr/>
+      </w:r>
+    </w:p>
+    <w:p>
+      <w:pPr>
+        <w:pStyle w:val="Normal"/>
+        <w:bidi w:val="0"/>
+        <w:jc w:val="left"/>
+        <w:rPr>
+          <w:rFonts w:ascii="Courier New" w:hAnsi="Courier New"/>
+          <w:sz w:val="28"/>
+          <w:szCs w:val="28"/>
+        </w:rPr>
+      </w:pPr>
+      <w:r>
         <w:rPr>
           <w:rFonts w:eastAsia="NSimSun" w:cs="Tahoma" w:ascii="Courier New" w:hAnsi="Courier New"/>
           <w:color w:val="auto"/>
@@ -551,7 +693,7 @@
           <w:lang w:val="en-US" w:eastAsia="zh-CN" w:bidi="fa-IR"/>
         </w:rPr>
         <w:tab/>
-        <w:t>2023-11-12T20:12:13Z → 2023</w:t>
+        <w:t>“2023-11-12T20:12:13Z” → 2023</w:t>
       </w:r>
     </w:p>
     <w:p>
@@ -568,31 +710,7 @@
         </w:rPr>
       </w:pPr>
       <w:r>
-        <w:rPr>
-          <w:rFonts w:ascii="Courier New" w:hAnsi="Courier New"/>
-          <w:color w:val="000000"/>
-          <w:sz w:val="28"/>
-          <w:szCs w:val="28"/>
-        </w:rPr>
-      </w:r>
-    </w:p>
-    <w:p>
-      <w:pPr>
-        <w:pStyle w:val="Normal"/>
-        <w:bidi w:val="0"/>
-        <w:jc w:val="left"/>
-        <w:rPr>
-          <w:rFonts w:ascii="Courier New" w:hAnsi="Courier New"/>
-          <w:sz w:val="28"/>
-          <w:szCs w:val="28"/>
-        </w:rPr>
-      </w:pPr>
-      <w:r>
-        <w:rPr>
-          <w:rFonts w:ascii="Courier New" w:hAnsi="Courier New"/>
-          <w:sz w:val="28"/>
-          <w:szCs w:val="28"/>
-        </w:rPr>
+        <w:rPr/>
       </w:r>
     </w:p>
     <w:sectPr>

</xml_diff>